<commit_message>
This proposal has been Updated i added table of content page number and i bullshit the Plans and Procedures section
</commit_message>
<xml_diff>
--- a/text_docs/Final_project_proposal.docx
+++ b/text_docs/Final_project_proposal.docx
@@ -529,24 +529,25 @@
           <w:szCs w:val="22"/>
           <w:lang w:val="en-US"/>
         </w:rPr>
-        <w:t>Executive Summary …………………………………………………………………………………………………………………</w:t>
-      </w:r>
-    </w:p>
-    <w:p>
-      <w:pPr>
+        <w:t>Executive Summary ……………………………</w:t>
+      </w:r>
+      <w:r>
         <w:rPr>
           <w:sz w:val="22"/>
           <w:szCs w:val="22"/>
           <w:lang w:val="en-US"/>
         </w:rPr>
-      </w:pPr>
+        <w:t>…………………………………………………………………………………</w:t>
+      </w:r>
+      <w:bookmarkStart w:id="0" w:name="_GoBack"/>
+      <w:bookmarkEnd w:id="0"/>
       <w:r>
         <w:rPr>
           <w:sz w:val="22"/>
           <w:szCs w:val="22"/>
           <w:lang w:val="en-US"/>
         </w:rPr>
-        <w:t>Project Personnel ……………………………………………………………………………………………………………………</w:t>
+        <w:t>. 3</w:t>
       </w:r>
     </w:p>
     <w:p>
@@ -563,41 +564,40 @@
           <w:szCs w:val="22"/>
           <w:lang w:val="en-US"/>
         </w:rPr>
-        <w:t>The Opportunity Context ………………………………………………………………………………………………………..</w:t>
-      </w:r>
-    </w:p>
-    <w:p>
-      <w:pPr>
+        <w:t>Project Personnel ………………………………</w:t>
+      </w:r>
+      <w:r>
         <w:rPr>
           <w:sz w:val="22"/>
           <w:szCs w:val="22"/>
           <w:lang w:val="en-US"/>
         </w:rPr>
-      </w:pPr>
-      <w:r>
+        <w:t>………………………………………………………………………………….. 4</w:t>
+      </w:r>
+    </w:p>
+    <w:p>
+      <w:pPr>
         <w:rPr>
           <w:sz w:val="22"/>
           <w:szCs w:val="22"/>
           <w:lang w:val="en-US"/>
         </w:rPr>
-        <w:t>The Requirement ……………………………………………………………………………………………………………………</w:t>
-      </w:r>
-    </w:p>
-    <w:p>
-      <w:pPr>
+      </w:pPr>
+      <w:r>
         <w:rPr>
           <w:sz w:val="22"/>
           <w:szCs w:val="22"/>
           <w:lang w:val="en-US"/>
         </w:rPr>
-      </w:pPr>
+        <w:t>The Opportunity Context ……………………………………………………………………………………………………….</w:t>
+      </w:r>
       <w:r>
         <w:rPr>
           <w:sz w:val="22"/>
           <w:szCs w:val="22"/>
           <w:lang w:val="en-US"/>
         </w:rPr>
-        <w:t>Analysis …………………………………………………………………………………………………………………………………..</w:t>
+        <w:t xml:space="preserve"> 5</w:t>
       </w:r>
     </w:p>
     <w:p>
@@ -614,66 +614,65 @@
           <w:szCs w:val="22"/>
           <w:lang w:val="en-US"/>
         </w:rPr>
-        <w:t>Proposed System Outline ………………………………………………………………………………………………………..</w:t>
-      </w:r>
-    </w:p>
-    <w:p>
-      <w:pPr>
+        <w:t>The Requirement ………………………………</w:t>
+      </w:r>
+      <w:r>
         <w:rPr>
           <w:sz w:val="22"/>
           <w:szCs w:val="22"/>
           <w:lang w:val="en-US"/>
         </w:rPr>
-      </w:pPr>
-      <w:r>
+        <w:t>………………………………………………………………………………….. 6</w:t>
+      </w:r>
+    </w:p>
+    <w:p>
+      <w:pPr>
         <w:rPr>
           <w:sz w:val="22"/>
           <w:szCs w:val="22"/>
           <w:lang w:val="en-US"/>
         </w:rPr>
-        <w:t>Ap</w:t>
-      </w:r>
+      </w:pPr>
       <w:r>
         <w:rPr>
           <w:sz w:val="22"/>
           <w:szCs w:val="22"/>
           <w:lang w:val="en-US"/>
         </w:rPr>
-        <w:t>proach ………………………………………………………………………………………………………………………………..</w:t>
-      </w:r>
-    </w:p>
-    <w:p>
-      <w:pPr>
+        <w:t>Analysis ………………………………………………</w:t>
+      </w:r>
+      <w:r>
         <w:rPr>
           <w:sz w:val="22"/>
           <w:szCs w:val="22"/>
           <w:lang w:val="en-US"/>
         </w:rPr>
-      </w:pPr>
-      <w:r>
+        <w:t>…………………………………………………………………………….…… 7</w:t>
+      </w:r>
+    </w:p>
+    <w:p>
+      <w:pPr>
         <w:rPr>
           <w:sz w:val="22"/>
           <w:szCs w:val="22"/>
           <w:lang w:val="en-US"/>
         </w:rPr>
-        <w:t>Organisation of Project …………………………………………………………………………………………………………..</w:t>
-      </w:r>
-    </w:p>
-    <w:p>
-      <w:pPr>
+      </w:pPr>
+      <w:r>
         <w:rPr>
           <w:sz w:val="22"/>
           <w:szCs w:val="22"/>
           <w:lang w:val="en-US"/>
         </w:rPr>
-      </w:pPr>
+        <w:t>Proposed System Outline ……………………</w:t>
+      </w:r>
       <w:r>
         <w:rPr>
           <w:sz w:val="22"/>
           <w:szCs w:val="22"/>
           <w:lang w:val="en-US"/>
         </w:rPr>
-        <w:t>Management ………………………………………………………………………………………………………………………….</w:t>
+        <w:t>………………………………………………………………………….……… 8</w:t>
       </w:r>
     </w:p>
     <w:p>
@@ -690,66 +689,65 @@
           <w:szCs w:val="22"/>
           <w:lang w:val="en-US"/>
         </w:rPr>
-        <w:t>Plans and Procedures ……………………………………………………………………………………………………………..</w:t>
-      </w:r>
-    </w:p>
-    <w:p>
-      <w:pPr>
+        <w:t>Approach ……………………………………………</w:t>
+      </w:r>
+      <w:r>
         <w:rPr>
           <w:sz w:val="22"/>
           <w:szCs w:val="22"/>
           <w:lang w:val="en-US"/>
         </w:rPr>
-      </w:pPr>
-      <w:r>
+        <w:t>…………………………………………………………………………………. 9</w:t>
+      </w:r>
+    </w:p>
+    <w:p>
+      <w:pPr>
         <w:rPr>
           <w:sz w:val="22"/>
           <w:szCs w:val="22"/>
           <w:lang w:val="en-US"/>
         </w:rPr>
-        <w:t>Staff …</w:t>
-      </w:r>
+      </w:pPr>
       <w:r>
         <w:rPr>
           <w:sz w:val="22"/>
           <w:szCs w:val="22"/>
           <w:lang w:val="en-US"/>
         </w:rPr>
-        <w:t>……………………………………………………………………………………………………………………………………..</w:t>
-      </w:r>
-    </w:p>
-    <w:p>
-      <w:pPr>
+        <w:t>Organisation of Project ………………………………………………………………………………………………………….</w:t>
+      </w:r>
+      <w:r>
         <w:rPr>
           <w:sz w:val="22"/>
           <w:szCs w:val="22"/>
           <w:lang w:val="en-US"/>
         </w:rPr>
-      </w:pPr>
-      <w:r>
+        <w:t xml:space="preserve"> 10</w:t>
+      </w:r>
+    </w:p>
+    <w:p>
+      <w:pPr>
         <w:rPr>
           <w:sz w:val="22"/>
           <w:szCs w:val="22"/>
           <w:lang w:val="en-US"/>
         </w:rPr>
-        <w:t>Deliverables ……………………………………………………………………………………………………………………………</w:t>
-      </w:r>
-    </w:p>
-    <w:p>
-      <w:pPr>
+      </w:pPr>
+      <w:r>
         <w:rPr>
           <w:sz w:val="22"/>
           <w:szCs w:val="22"/>
           <w:lang w:val="en-US"/>
         </w:rPr>
-      </w:pPr>
+        <w:t>Management ……………………………………</w:t>
+      </w:r>
       <w:r>
         <w:rPr>
           <w:sz w:val="22"/>
           <w:szCs w:val="22"/>
           <w:lang w:val="en-US"/>
         </w:rPr>
-        <w:t>Resumes ( CVs ) ………………………………………………………………………………………………………………………</w:t>
+        <w:t>…………………………………………………………………………………… 11</w:t>
       </w:r>
     </w:p>
     <w:p>
@@ -766,24 +764,140 @@
           <w:szCs w:val="22"/>
           <w:lang w:val="en-US"/>
         </w:rPr>
-        <w:tab/>
-        <w:t>James Owens ………………………………………………………………………………………………………………</w:t>
-      </w:r>
-    </w:p>
-    <w:p>
-      <w:pPr>
+        <w:t>Plans and Procedures ……………………………</w:t>
+      </w:r>
+      <w:r>
         <w:rPr>
           <w:sz w:val="22"/>
           <w:szCs w:val="22"/>
           <w:lang w:val="en-US"/>
         </w:rPr>
-      </w:pPr>
-      <w:r>
+        <w:t>………………………………………………………………………………. 12</w:t>
+      </w:r>
+    </w:p>
+    <w:p>
+      <w:pPr>
         <w:rPr>
           <w:sz w:val="22"/>
           <w:szCs w:val="22"/>
           <w:lang w:val="en-US"/>
         </w:rPr>
+      </w:pPr>
+      <w:r>
+        <w:rPr>
+          <w:sz w:val="22"/>
+          <w:szCs w:val="22"/>
+          <w:lang w:val="en-US"/>
+        </w:rPr>
+        <w:t>Staff ………………………………………………………</w:t>
+      </w:r>
+      <w:r>
+        <w:rPr>
+          <w:sz w:val="22"/>
+          <w:szCs w:val="22"/>
+          <w:lang w:val="en-US"/>
+        </w:rPr>
+        <w:t>………………………………………………………………………………. 12</w:t>
+      </w:r>
+    </w:p>
+    <w:p>
+      <w:pPr>
+        <w:rPr>
+          <w:sz w:val="22"/>
+          <w:szCs w:val="22"/>
+          <w:lang w:val="en-US"/>
+        </w:rPr>
+      </w:pPr>
+      <w:r>
+        <w:rPr>
+          <w:sz w:val="22"/>
+          <w:szCs w:val="22"/>
+          <w:lang w:val="en-US"/>
+        </w:rPr>
+        <w:t>Deliverables ………………………………………</w:t>
+      </w:r>
+      <w:r>
+        <w:rPr>
+          <w:sz w:val="22"/>
+          <w:szCs w:val="22"/>
+          <w:lang w:val="en-US"/>
+        </w:rPr>
+        <w:t>………………………………………………………………………………….. 12</w:t>
+      </w:r>
+    </w:p>
+    <w:p>
+      <w:pPr>
+        <w:rPr>
+          <w:sz w:val="22"/>
+          <w:szCs w:val="22"/>
+          <w:lang w:val="en-US"/>
+        </w:rPr>
+      </w:pPr>
+      <w:r>
+        <w:rPr>
+          <w:sz w:val="22"/>
+          <w:szCs w:val="22"/>
+          <w:lang w:val="en-US"/>
+        </w:rPr>
+        <w:t>Resumes ( CVs ) …………………………………</w:t>
+      </w:r>
+      <w:r>
+        <w:rPr>
+          <w:sz w:val="22"/>
+          <w:szCs w:val="22"/>
+          <w:lang w:val="en-US"/>
+        </w:rPr>
+        <w:t>………………………………………………………………………………….. 13</w:t>
+      </w:r>
+    </w:p>
+    <w:p>
+      <w:pPr>
+        <w:rPr>
+          <w:sz w:val="22"/>
+          <w:szCs w:val="22"/>
+          <w:lang w:val="en-US"/>
+        </w:rPr>
+      </w:pPr>
+      <w:r>
+        <w:rPr>
+          <w:sz w:val="22"/>
+          <w:szCs w:val="22"/>
+          <w:lang w:val="en-US"/>
+        </w:rPr>
+        <w:tab/>
+        <w:t>James Owens …………………………</w:t>
+      </w:r>
+      <w:r>
+        <w:rPr>
+          <w:sz w:val="22"/>
+          <w:szCs w:val="22"/>
+          <w:lang w:val="en-US"/>
+        </w:rPr>
+        <w:t>……………………………………………………………………………</w:t>
+      </w:r>
+      <w:r>
+        <w:rPr>
+          <w:sz w:val="22"/>
+          <w:szCs w:val="22"/>
+          <w:lang w:val="en-US"/>
+        </w:rPr>
+        <w:t xml:space="preserve"> 13</w:t>
+      </w:r>
+    </w:p>
+    <w:p>
+      <w:pPr>
+        <w:rPr>
+          <w:sz w:val="22"/>
+          <w:szCs w:val="22"/>
+          <w:lang w:val="en-US"/>
+        </w:rPr>
+      </w:pPr>
+      <w:r>
+        <w:rPr>
+          <w:sz w:val="22"/>
+          <w:szCs w:val="22"/>
+          <w:lang w:val="en-US"/>
+        </w:rPr>
         <w:tab/>
         <w:t>Mark Gary Omadto ………………</w:t>
       </w:r>
@@ -793,76 +907,74 @@
           <w:szCs w:val="22"/>
           <w:lang w:val="en-US"/>
         </w:rPr>
-        <w:t>……………………………………………………………………………………</w:t>
-      </w:r>
-    </w:p>
-    <w:p>
-      <w:pPr>
+        <w:t>………………………………………………………………………..</w:t>
+      </w:r>
+      <w:r>
         <w:rPr>
           <w:sz w:val="22"/>
           <w:szCs w:val="22"/>
           <w:lang w:val="en-US"/>
         </w:rPr>
-      </w:pPr>
-      <w:r>
+        <w:t>…… 14</w:t>
+      </w:r>
+    </w:p>
+    <w:p>
+      <w:pPr>
         <w:rPr>
           <w:sz w:val="22"/>
           <w:szCs w:val="22"/>
           <w:lang w:val="en-US"/>
         </w:rPr>
-        <w:tab/>
-        <w:t>Tom Misikea ……………………………………………………………………………………………………………..</w:t>
-      </w:r>
-    </w:p>
-    <w:p>
-      <w:pPr>
+      </w:pPr>
+      <w:r>
         <w:rPr>
           <w:sz w:val="22"/>
           <w:szCs w:val="22"/>
           <w:lang w:val="en-US"/>
         </w:rPr>
-      </w:pPr>
+        <w:tab/>
+        <w:t>Tom Misikea …………………</w:t>
+      </w:r>
       <w:r>
         <w:rPr>
           <w:sz w:val="22"/>
           <w:szCs w:val="22"/>
           <w:lang w:val="en-US"/>
         </w:rPr>
-        <w:t>Relevant Background Information …………………………………………………………………………………………</w:t>
-      </w:r>
-    </w:p>
-    <w:p>
-      <w:pPr>
+        <w:t xml:space="preserve">…………………………………………………………………………………….. </w:t>
+      </w:r>
+      <w:r>
         <w:rPr>
           <w:sz w:val="22"/>
           <w:szCs w:val="22"/>
           <w:lang w:val="en-US"/>
         </w:rPr>
-      </w:pPr>
-      <w:r>
+        <w:t>15</w:t>
+      </w:r>
+    </w:p>
+    <w:p>
+      <w:pPr>
         <w:rPr>
           <w:sz w:val="22"/>
           <w:szCs w:val="22"/>
           <w:lang w:val="en-US"/>
         </w:rPr>
-        <w:t>Resources ……………………………………………………………………………………………………………………………..</w:t>
-      </w:r>
-    </w:p>
-    <w:p>
-      <w:pPr>
+      </w:pPr>
+      <w:r>
         <w:rPr>
           <w:sz w:val="22"/>
           <w:szCs w:val="22"/>
           <w:lang w:val="en-US"/>
         </w:rPr>
-      </w:pPr>
+        <w:t>Relevant Background Information ……</w:t>
+      </w:r>
       <w:r>
         <w:rPr>
           <w:sz w:val="22"/>
           <w:szCs w:val="22"/>
           <w:lang w:val="en-US"/>
         </w:rPr>
-        <w:t>Client Acceptance ………………………………………………………</w:t>
+        <w:t xml:space="preserve">…………………………………………………………………………………… </w:t>
       </w:r>
       <w:r>
         <w:rPr>
@@ -870,7 +982,7 @@
           <w:szCs w:val="22"/>
           <w:lang w:val="en-US"/>
         </w:rPr>
-        <w:t>…………………………………………………………</w:t>
+        <w:t>16</w:t>
       </w:r>
     </w:p>
     <w:p>
@@ -887,7 +999,89 @@
           <w:szCs w:val="22"/>
           <w:lang w:val="en-US"/>
         </w:rPr>
-        <w:t>Appendices …………………………………………………………………………………………………………………………..</w:t>
+        <w:t>Resources ……………………………………………………………………………………………………………………………</w:t>
+      </w:r>
+      <w:r>
+        <w:rPr>
+          <w:sz w:val="22"/>
+          <w:szCs w:val="22"/>
+          <w:lang w:val="en-US"/>
+        </w:rPr>
+        <w:t xml:space="preserve">.. </w:t>
+      </w:r>
+      <w:r>
+        <w:rPr>
+          <w:sz w:val="22"/>
+          <w:szCs w:val="22"/>
+          <w:lang w:val="en-US"/>
+        </w:rPr>
+        <w:t>16</w:t>
+      </w:r>
+    </w:p>
+    <w:p>
+      <w:pPr>
+        <w:rPr>
+          <w:sz w:val="22"/>
+          <w:szCs w:val="22"/>
+          <w:lang w:val="en-US"/>
+        </w:rPr>
+      </w:pPr>
+      <w:r>
+        <w:rPr>
+          <w:sz w:val="22"/>
+          <w:szCs w:val="22"/>
+          <w:lang w:val="en-US"/>
+        </w:rPr>
+        <w:t>Client Acceptance …………………………………………………………………………………………………………………</w:t>
+      </w:r>
+      <w:r>
+        <w:rPr>
+          <w:sz w:val="22"/>
+          <w:szCs w:val="22"/>
+          <w:lang w:val="en-US"/>
+        </w:rPr>
+        <w:t xml:space="preserve">. </w:t>
+      </w:r>
+      <w:r>
+        <w:rPr>
+          <w:sz w:val="22"/>
+          <w:szCs w:val="22"/>
+          <w:lang w:val="en-US"/>
+        </w:rPr>
+        <w:t>17</w:t>
+      </w:r>
+    </w:p>
+    <w:p>
+      <w:pPr>
+        <w:rPr>
+          <w:sz w:val="22"/>
+          <w:szCs w:val="22"/>
+          <w:lang w:val="en-US"/>
+        </w:rPr>
+      </w:pPr>
+      <w:r>
+        <w:rPr>
+          <w:sz w:val="22"/>
+          <w:szCs w:val="22"/>
+          <w:lang w:val="en-US"/>
+        </w:rPr>
+        <w:t>Appendices …………………………………………………………………………………………………………………………</w:t>
+      </w:r>
+      <w:r>
+        <w:rPr>
+          <w:sz w:val="22"/>
+          <w:szCs w:val="22"/>
+          <w:lang w:val="en-US"/>
+        </w:rPr>
+        <w:t xml:space="preserve">… </w:t>
+      </w:r>
+      <w:r>
+        <w:rPr>
+          <w:sz w:val="22"/>
+          <w:szCs w:val="22"/>
+          <w:lang w:val="en-US"/>
+        </w:rPr>
+        <w:t>18</w:t>
       </w:r>
     </w:p>
     <w:p>
@@ -1063,13 +1257,7 @@
         <w:rPr>
           <w:sz w:val="22"/>
         </w:rPr>
-        <w:t xml:space="preserve">This document is the overall, high level outline and proposal for our IT7351 Project, which aims to design and implement a Retail Web </w:t>
-      </w:r>
-      <w:r>
-        <w:rPr>
-          <w:sz w:val="22"/>
-        </w:rPr>
-        <w:t>Turnkey, adhering to a set of requirements which were ascertained during a gathering meeting with our client – Robert Sutcliffe.</w:t>
+        <w:t>This document is the overall, high level outline and proposal for our IT7351 Project, which aims to design and implement a Retail Web Turnkey, adhering to a set of requirements which were ascertained during a gathering meeting with our client – Robert Sutcliffe.</w:t>
       </w:r>
     </w:p>
     <w:p>
@@ -1127,13 +1315,7 @@
         <w:rPr>
           <w:sz w:val="22"/>
         </w:rPr>
-        <w:t xml:space="preserve">CSS (Cascading style </w:t>
-      </w:r>
-      <w:r>
-        <w:rPr>
-          <w:sz w:val="22"/>
-        </w:rPr>
-        <w:t>sheets) driven media control. i.e.: photograph and other media uploads.</w:t>
+        <w:t>CSS (Cascading style sheets) driven media control. i.e.: photograph and other media uploads.</w:t>
       </w:r>
     </w:p>
     <w:p>
@@ -1201,95 +1383,65 @@
         <w:rPr>
           <w:sz w:val="22"/>
         </w:rPr>
-        <w:t>This project is primarily a research and implementation exercise, aiming to utilize pre-existing technologies in order to develop a Retail turnkey system, which can then be used by small business owners and administrators to obtain a web presence. As such,</w:t>
-      </w:r>
-      <w:r>
-        <w:rPr>
-          <w:sz w:val="22"/>
-        </w:rPr>
-        <w:t xml:space="preserve"> there is little in the way of strict requirements laid out by the client, and the project team has a lot of freedom in how the System can be developed. </w:t>
-      </w:r>
-    </w:p>
-    <w:p>
-      <w:pPr>
-        <w:spacing w:after="0"/>
-        <w:rPr>
-          <w:sz w:val="22"/>
-        </w:rPr>
-      </w:pPr>
-      <w:r>
-        <w:rPr>
-          <w:sz w:val="22"/>
-        </w:rPr>
-        <w:t>The System itself should be easy to use, with very little overhead in terms of required skills and kno</w:t>
-      </w:r>
-      <w:r>
-        <w:rPr>
-          <w:sz w:val="22"/>
-        </w:rPr>
-        <w:t>wledge needed to operate the system.</w:t>
-      </w:r>
-    </w:p>
-    <w:p>
-      <w:pPr>
-        <w:spacing w:after="0"/>
-        <w:rPr>
-          <w:sz w:val="22"/>
-        </w:rPr>
-      </w:pPr>
-    </w:p>
-    <w:p>
-      <w:pPr>
-        <w:spacing w:after="0"/>
-        <w:rPr>
-          <w:sz w:val="22"/>
-        </w:rPr>
-      </w:pPr>
-      <w:r>
-        <w:rPr>
-          <w:sz w:val="22"/>
-        </w:rPr>
-        <w:t>The project will be undertaken over a 14 week period, the entirety of the second trimester at WelTec. This allocation of time ensures that the project team has ample amounts of time to research, design and implement th</w:t>
-      </w:r>
-      <w:r>
-        <w:rPr>
-          <w:sz w:val="22"/>
-        </w:rPr>
-        <w:t xml:space="preserve">e System, while documenting and properly managing a technical project of this scale. </w:t>
-      </w:r>
-    </w:p>
-    <w:p>
-      <w:pPr>
-        <w:spacing w:after="0"/>
-        <w:rPr>
-          <w:sz w:val="22"/>
-        </w:rPr>
-      </w:pPr>
-    </w:p>
-    <w:p>
-      <w:pPr>
-        <w:spacing w:after="0"/>
-        <w:rPr>
-          <w:sz w:val="22"/>
-        </w:rPr>
-      </w:pPr>
-      <w:r>
-        <w:rPr>
-          <w:sz w:val="22"/>
-        </w:rPr>
-        <w:t>The costs and risks of the project are relatively small. There are few costs outside of the project team’s time and the risks are just as small as there is no money or o</w:t>
-      </w:r>
-      <w:r>
-        <w:rPr>
-          <w:sz w:val="22"/>
-        </w:rPr>
-        <w:t>ther financial investments at stake which would depend on the successful completion of this project.. The Project team has no access to any valuable assets such as school equipment, so there are no risks of damage to already existing systems. The only risk</w:t>
-      </w:r>
-      <w:r>
-        <w:rPr>
-          <w:sz w:val="22"/>
-        </w:rPr>
-        <w:t xml:space="preserve"> present is a mismanagement of our greatest resource – time. </w:t>
+        <w:t xml:space="preserve">This project is primarily a research and implementation exercise, aiming to utilize pre-existing technologies in order to develop a Retail turnkey system, which can then be used by small business owners and administrators to obtain a web presence. As such, there is little in the way of strict requirements laid out by the client, and the project team has a lot of freedom in how the System can be developed. </w:t>
+      </w:r>
+    </w:p>
+    <w:p>
+      <w:pPr>
+        <w:spacing w:after="0"/>
+        <w:rPr>
+          <w:sz w:val="22"/>
+        </w:rPr>
+      </w:pPr>
+      <w:r>
+        <w:rPr>
+          <w:sz w:val="22"/>
+        </w:rPr>
+        <w:t>The System itself should be easy to use, with very little overhead in terms of required skills and knowledge needed to operate the system.</w:t>
+      </w:r>
+    </w:p>
+    <w:p>
+      <w:pPr>
+        <w:spacing w:after="0"/>
+        <w:rPr>
+          <w:sz w:val="22"/>
+        </w:rPr>
+      </w:pPr>
+    </w:p>
+    <w:p>
+      <w:pPr>
+        <w:spacing w:after="0"/>
+        <w:rPr>
+          <w:sz w:val="22"/>
+        </w:rPr>
+      </w:pPr>
+      <w:r>
+        <w:rPr>
+          <w:sz w:val="22"/>
+        </w:rPr>
+        <w:t xml:space="preserve">The project will be undertaken over a 14 week period, the entirety of the second trimester at WelTec. This allocation of time ensures that the project team has ample amounts of time to research, design and implement the System, while documenting and properly managing a technical project of this scale. </w:t>
+      </w:r>
+    </w:p>
+    <w:p>
+      <w:pPr>
+        <w:spacing w:after="0"/>
+        <w:rPr>
+          <w:sz w:val="22"/>
+        </w:rPr>
+      </w:pPr>
+    </w:p>
+    <w:p>
+      <w:pPr>
+        <w:spacing w:after="0"/>
+        <w:rPr>
+          <w:sz w:val="22"/>
+        </w:rPr>
+      </w:pPr>
+      <w:r>
+        <w:rPr>
+          <w:sz w:val="22"/>
+        </w:rPr>
+        <w:t xml:space="preserve">The costs and risks of the project are relatively small. There are few costs outside of the project team’s time and the risks are just as small as there is no money or other financial investments at stake which would depend on the successful completion of this project.. The Project team has no access to any valuable assets such as school equipment, so there are no risks of damage to already existing systems. The only risk present is a mismanagement of our greatest resource – time. </w:t>
       </w:r>
     </w:p>
     <w:p>
@@ -1455,15 +1607,7 @@
           <w:i/>
           <w:sz w:val="24"/>
         </w:rPr>
-        <w:t>Proje</w:t>
-      </w:r>
-      <w:r>
-        <w:rPr>
-          <w:b/>
-          <w:i/>
-          <w:sz w:val="24"/>
-        </w:rPr>
-        <w:t>ct Client</w:t>
+        <w:t>Project Client</w:t>
       </w:r>
     </w:p>
     <w:p>
@@ -1761,15 +1905,7 @@
           <w:i/>
           <w:sz w:val="24"/>
         </w:rPr>
-        <w:t xml:space="preserve">Project Team </w:t>
-      </w:r>
-      <w:r>
-        <w:rPr>
-          <w:b/>
-          <w:i/>
-          <w:sz w:val="24"/>
-        </w:rPr>
-        <w:t>Members</w:t>
+        <w:t>Project Team Members</w:t>
       </w:r>
     </w:p>
     <w:p>
@@ -1916,13 +2052,7 @@
           <w:sz w:val="22"/>
         </w:rPr>
         <w:tab/>
-        <w:t xml:space="preserve">Phone:  022 </w:t>
-      </w:r>
-      <w:r>
-        <w:rPr>
-          <w:sz w:val="22"/>
-        </w:rPr>
-        <w:t>170 8651</w:t>
+        <w:t>Phone:  022 170 8651</w:t>
       </w:r>
     </w:p>
     <w:p>
@@ -2096,13 +2226,7 @@
         <w:rPr>
           <w:sz w:val="22"/>
         </w:rPr>
-        <w:t>Many small businesses can fall into two categories: service providers and small retail. Generally, these businesses are run by small teams of people, with limited resources and skill sets. Because of this,</w:t>
-      </w:r>
-      <w:r>
-        <w:rPr>
-          <w:sz w:val="22"/>
-        </w:rPr>
-        <w:t xml:space="preserve"> In New Zealand, anywhere between 40 and 50% of small and medium enterprises (SME’s) have little to no online presence.</w:t>
+        <w:t>Many small businesses can fall into two categories: service providers and small retail. Generally, these businesses are run by small teams of people, with limited resources and skill sets. Because of this, In New Zealand, anywhere between 40 and 50% of small and medium enterprises (SME’s) have little to no online presence.</w:t>
       </w:r>
     </w:p>
     <w:p>
@@ -2178,13 +2302,7 @@
         <w:rPr>
           <w:sz w:val="22"/>
         </w:rPr>
-        <w:t>Relata</w:t>
-      </w:r>
-      <w:r>
-        <w:rPr>
-          <w:sz w:val="22"/>
-        </w:rPr>
-        <w:t>bility</w:t>
+        <w:t>Relatability</w:t>
       </w:r>
     </w:p>
     <w:p>
@@ -2222,131 +2340,89 @@
         <w:rPr>
           <w:sz w:val="22"/>
         </w:rPr>
-        <w:t>Studies have shown that businesses with online presences are thought to have a higher degree of credibility. This sense of credibility can almost offer a customer a feeling of security while dealing with a small business – which is of c</w:t>
-      </w:r>
-      <w:r>
-        <w:rPr>
-          <w:sz w:val="22"/>
-        </w:rPr>
-        <w:t>ourse beneficial as this can lead to future business.</w:t>
-      </w:r>
-    </w:p>
-    <w:p>
-      <w:pPr>
-        <w:spacing w:after="0"/>
-        <w:rPr>
-          <w:sz w:val="22"/>
-        </w:rPr>
-      </w:pPr>
-    </w:p>
-    <w:p>
-      <w:pPr>
-        <w:spacing w:after="0"/>
-        <w:rPr>
-          <w:sz w:val="22"/>
-        </w:rPr>
-      </w:pPr>
-      <w:r>
-        <w:rPr>
-          <w:sz w:val="22"/>
-        </w:rPr>
-        <w:t>Businesses who are easily discoverable, would logically see a higher amount of business. Previously, businesses conducted most of their advertising through print media or broadcasting over television o</w:t>
-      </w:r>
-      <w:r>
-        <w:rPr>
-          <w:sz w:val="22"/>
-        </w:rPr>
-        <w:t>r radio. While these remain valid tools for discoverability, they’ve been largely eclipsed by the internet in terms of reaching an audience.</w:t>
-      </w:r>
-    </w:p>
-    <w:p>
-      <w:pPr>
-        <w:spacing w:after="0"/>
-        <w:rPr>
-          <w:sz w:val="22"/>
-        </w:rPr>
-      </w:pPr>
-    </w:p>
-    <w:p>
-      <w:pPr>
-        <w:spacing w:after="0"/>
-        <w:rPr>
-          <w:sz w:val="22"/>
-        </w:rPr>
-      </w:pPr>
-      <w:r>
-        <w:rPr>
-          <w:sz w:val="22"/>
-        </w:rPr>
-        <w:t>Relatability, in the context of small businesses, is vital in fostering a positive relationship between the busine</w:t>
-      </w:r>
-      <w:r>
-        <w:rPr>
-          <w:sz w:val="22"/>
-        </w:rPr>
-        <w:t>ss and the customer. These relationships are useful in attracting and retaining new business from customers. Relatability is much easier to build with an online presence, as opposed to phone calls and flyer handouts.</w:t>
-      </w:r>
-    </w:p>
-    <w:p>
-      <w:pPr>
-        <w:spacing w:after="0"/>
-        <w:rPr>
-          <w:sz w:val="22"/>
-        </w:rPr>
-      </w:pPr>
-    </w:p>
-    <w:p>
-      <w:pPr>
-        <w:spacing w:after="0"/>
-      </w:pPr>
-      <w:r>
-        <w:rPr>
-          <w:sz w:val="22"/>
-        </w:rPr>
-        <w:t xml:space="preserve">Flexibility, in the business context, </w:t>
-      </w:r>
-      <w:r>
-        <w:rPr>
-          <w:sz w:val="22"/>
-        </w:rPr>
-        <w:t>can refer to the degree at which a business can change to adapt to their business environment. For example, a retail business would need to provide a product catalogue to their potential customers, which if that catalogue is only available on printed media</w:t>
-      </w:r>
-      <w:r>
-        <w:rPr>
-          <w:sz w:val="22"/>
-        </w:rPr>
-        <w:t>, the business is unable to change that catalogue to reflect their current inventory. However, the same business with a retail website would be able to provide their catalogue in a web page which is able to be updated as it’s being viewed, thus affording t</w:t>
-      </w:r>
-      <w:r>
-        <w:rPr>
-          <w:sz w:val="22"/>
-        </w:rPr>
-        <w:t>he business with a greater deal of flexibility.</w:t>
-      </w:r>
-    </w:p>
-    <w:p>
-      <w:pPr>
-        <w:spacing w:after="0"/>
-        <w:rPr>
-          <w:sz w:val="22"/>
-        </w:rPr>
-      </w:pPr>
-    </w:p>
-    <w:p>
-      <w:pPr>
-        <w:spacing w:after="0"/>
-      </w:pPr>
-      <w:r>
-        <w:rPr>
-          <w:sz w:val="22"/>
-        </w:rPr>
-        <w:t>The Client for this project would be the small business without an online presence, who believes that they could benefit from any number of the few concepts outlined previously, and more which haven’t been l</w:t>
-      </w:r>
-      <w:r>
-        <w:rPr>
-          <w:sz w:val="22"/>
-        </w:rPr>
-        <w:t>isted in the interest of brevity.</w:t>
+        <w:t>Studies have shown that businesses with online presences are thought to have a higher degree of credibility. This sense of credibility can almost offer a customer a feeling of security while dealing with a small business – which is of course beneficial as this can lead to future business.</w:t>
+      </w:r>
+    </w:p>
+    <w:p>
+      <w:pPr>
+        <w:spacing w:after="0"/>
+        <w:rPr>
+          <w:sz w:val="22"/>
+        </w:rPr>
+      </w:pPr>
+    </w:p>
+    <w:p>
+      <w:pPr>
+        <w:spacing w:after="0"/>
+        <w:rPr>
+          <w:sz w:val="22"/>
+        </w:rPr>
+      </w:pPr>
+      <w:r>
+        <w:rPr>
+          <w:sz w:val="22"/>
+        </w:rPr>
+        <w:t>Businesses who are easily discoverable, would logically see a higher amount of business. Previously, businesses conducted most of their advertising through print media or broadcasting over television or radio. While these remain valid tools for discoverability, they’ve been largely eclipsed by the internet in terms of reaching an audience.</w:t>
+      </w:r>
+    </w:p>
+    <w:p>
+      <w:pPr>
+        <w:spacing w:after="0"/>
+        <w:rPr>
+          <w:sz w:val="22"/>
+        </w:rPr>
+      </w:pPr>
+    </w:p>
+    <w:p>
+      <w:pPr>
+        <w:spacing w:after="0"/>
+        <w:rPr>
+          <w:sz w:val="22"/>
+        </w:rPr>
+      </w:pPr>
+      <w:r>
+        <w:rPr>
+          <w:sz w:val="22"/>
+        </w:rPr>
+        <w:t>Relatability, in the context of small businesses, is vital in fostering a positive relationship between the business and the customer. These relationships are useful in attracting and retaining new business from customers. Relatability is much easier to build with an online presence, as opposed to phone calls and flyer handouts.</w:t>
+      </w:r>
+    </w:p>
+    <w:p>
+      <w:pPr>
+        <w:spacing w:after="0"/>
+        <w:rPr>
+          <w:sz w:val="22"/>
+        </w:rPr>
+      </w:pPr>
+    </w:p>
+    <w:p>
+      <w:pPr>
+        <w:spacing w:after="0"/>
+      </w:pPr>
+      <w:r>
+        <w:rPr>
+          <w:sz w:val="22"/>
+        </w:rPr>
+        <w:t>Flexibility, in the business context, can refer to the degree at which a business can change to adapt to their business environment. For example, a retail business would need to provide a product catalogue to their potential customers, which if that catalogue is only available on printed media, the business is unable to change that catalogue to reflect their current inventory. However, the same business with a retail website would be able to provide their catalogue in a web page which is able to be updated as it’s being viewed, thus affording the business with a greater deal of flexibility.</w:t>
+      </w:r>
+    </w:p>
+    <w:p>
+      <w:pPr>
+        <w:spacing w:after="0"/>
+        <w:rPr>
+          <w:sz w:val="22"/>
+        </w:rPr>
+      </w:pPr>
+    </w:p>
+    <w:p>
+      <w:pPr>
+        <w:spacing w:after="0"/>
+      </w:pPr>
+      <w:r>
+        <w:rPr>
+          <w:sz w:val="22"/>
+        </w:rPr>
+        <w:t>The Client for this project would be the small business without an online presence, who believes that they could benefit from any number of the few concepts outlined previously, and more which haven’t been listed in the interest of brevity.</w:t>
       </w:r>
     </w:p>
     <w:p>
@@ -2578,13 +2654,7 @@
         <w:rPr>
           <w:sz w:val="22"/>
         </w:rPr>
-        <w:t>Or</w:t>
-      </w:r>
-      <w:r>
-        <w:rPr>
-          <w:sz w:val="22"/>
-        </w:rPr>
-        <w:t>der Management</w:t>
+        <w:t>Order Management</w:t>
       </w:r>
     </w:p>
     <w:p>
@@ -2789,13 +2859,7 @@
         <w:rPr>
           <w:sz w:val="22"/>
         </w:rPr>
-        <w:t xml:space="preserve">Training documentation for final </w:t>
-      </w:r>
-      <w:r>
-        <w:rPr>
-          <w:sz w:val="22"/>
-        </w:rPr>
-        <w:t>handover</w:t>
+        <w:t>Training documentation for final handover</w:t>
       </w:r>
     </w:p>
     <w:p>
@@ -3047,41 +3111,29 @@
         <w:rPr>
           <w:sz w:val="22"/>
         </w:rPr>
-        <w:t>The context for this project is of small businesses with no online presence, and the requirements of this project are to develop a turnkey framework to provide small businesses with the means to develop their personal business websites, and to</w:t>
-      </w:r>
-      <w:r>
-        <w:rPr>
-          <w:sz w:val="22"/>
-        </w:rPr>
-        <w:t xml:space="preserve"> provide training documentation and support to further facilitate the potential future clients and their web endeavours.</w:t>
-      </w:r>
-    </w:p>
-    <w:p>
-      <w:pPr>
-        <w:spacing w:after="0"/>
-        <w:rPr>
-          <w:sz w:val="22"/>
-        </w:rPr>
-      </w:pPr>
-    </w:p>
-    <w:p>
-      <w:pPr>
-        <w:spacing w:after="0"/>
-        <w:rPr>
-          <w:sz w:val="22"/>
-        </w:rPr>
-      </w:pPr>
-      <w:r>
-        <w:rPr>
-          <w:sz w:val="22"/>
-        </w:rPr>
-        <w:t>As outlined previously in the Opportunity Context section of this proposal, a number of benefits exist in having an online presence. T</w:t>
-      </w:r>
-      <w:r>
-        <w:rPr>
-          <w:sz w:val="22"/>
-        </w:rPr>
-        <w:t>hey were:</w:t>
+        <w:t>The context for this project is of small businesses with no online presence, and the requirements of this project are to develop a turnkey framework to provide small businesses with the means to develop their personal business websites, and to provide training documentation and support to further facilitate the potential future clients and their web endeavours.</w:t>
+      </w:r>
+    </w:p>
+    <w:p>
+      <w:pPr>
+        <w:spacing w:after="0"/>
+        <w:rPr>
+          <w:sz w:val="22"/>
+        </w:rPr>
+      </w:pPr>
+    </w:p>
+    <w:p>
+      <w:pPr>
+        <w:spacing w:after="0"/>
+        <w:rPr>
+          <w:sz w:val="22"/>
+        </w:rPr>
+      </w:pPr>
+      <w:r>
+        <w:rPr>
+          <w:sz w:val="22"/>
+        </w:rPr>
+        <w:t>As outlined previously in the Opportunity Context section of this proposal, a number of benefits exist in having an online presence. They were:</w:t>
       </w:r>
     </w:p>
     <w:p>
@@ -3211,13 +3263,7 @@
         <w:rPr>
           <w:sz w:val="22"/>
         </w:rPr>
-        <w:t>With the turnkey system, clients will be able to build official and pro</w:t>
-      </w:r>
-      <w:r>
-        <w:rPr>
-          <w:sz w:val="22"/>
-        </w:rPr>
-        <w:t>fessional looking websites. This will allow them to foster and build credibility with their customers and market, which in turn ensures a level of client satisfaction, and discoverability based on that satisfaction.</w:t>
+        <w:t>With the turnkey system, clients will be able to build official and professional looking websites. This will allow them to foster and build credibility with their customers and market, which in turn ensures a level of client satisfaction, and discoverability based on that satisfaction.</w:t>
       </w:r>
     </w:p>
     <w:p>
@@ -3257,25 +3303,7 @@
         <w:rPr>
           <w:sz w:val="22"/>
         </w:rPr>
-        <w:t>Thanks to modern search</w:t>
-      </w:r>
-      <w:r>
-        <w:rPr>
-          <w:sz w:val="22"/>
-        </w:rPr>
-        <w:t xml:space="preserve"> engines, the internet is a consumers first port of call when searching for goods and services. Websites can be discovered based on a few keywords and other information such as location or demographic. What this means for discoverability in a small busines</w:t>
-      </w:r>
-      <w:r>
-        <w:rPr>
-          <w:sz w:val="22"/>
-        </w:rPr>
-        <w:t>s sense, if a potential customer were to google specific retail businesses in their area, if the small business were to have a website, they’d easily be found in that google search. Where opposed to a small business without a website is much more difficult</w:t>
-      </w:r>
-      <w:r>
-        <w:rPr>
-          <w:sz w:val="22"/>
-        </w:rPr>
-        <w:t xml:space="preserve"> to find in the modern business world.</w:t>
+        <w:t>Thanks to modern search engines, the internet is a consumers first port of call when searching for goods and services. Websites can be discovered based on a few keywords and other information such as location or demographic. What this means for discoverability in a small business sense, if a potential customer were to google specific retail businesses in their area, if the small business were to have a website, they’d easily be found in that google search. Where opposed to a small business without a website is much more difficult to find in the modern business world.</w:t>
       </w:r>
     </w:p>
     <w:p>
@@ -3329,13 +3357,7 @@
         <w:rPr>
           <w:sz w:val="22"/>
         </w:rPr>
-        <w:t>Small, ‘mom and pop’ businesses have the luxury of fos</w:t>
-      </w:r>
-      <w:r>
-        <w:rPr>
-          <w:sz w:val="22"/>
-        </w:rPr>
-        <w:t xml:space="preserve">tering and building more personal relationships with their customer-base. The primary benefit of these personal relationships between customer and business is repeated purchases and business. </w:t>
+        <w:t xml:space="preserve">Small, ‘mom and pop’ businesses have the luxury of fostering and building more personal relationships with their customer-base. The primary benefit of these personal relationships between customer and business is repeated purchases and business. </w:t>
       </w:r>
     </w:p>
     <w:p>
@@ -3377,30 +3399,18 @@
         <w:rPr>
           <w:sz w:val="22"/>
         </w:rPr>
-        <w:t>As outlined previously, presenting product and service catalogues to a customer on printed media, or through traditional means of advertising had the issue of not being easily updated, due to printing and other costs being a prohibiting factor, which limit</w:t>
-      </w:r>
-      <w:r>
-        <w:rPr>
-          <w:sz w:val="22"/>
-        </w:rPr>
-        <w:t xml:space="preserve">ed flexibility in how a business could update their information to keep up with a changing business environment. </w:t>
-      </w:r>
-    </w:p>
-    <w:p>
-      <w:pPr>
-        <w:spacing w:after="0"/>
-      </w:pPr>
-      <w:r>
-        <w:rPr>
-          <w:sz w:val="22"/>
-        </w:rPr>
-        <w:t>Our turnkey system hopes to provide easy and simple means for users to update their sites. CSS (cascading style sheets) are to be used to driv</w:t>
-      </w:r>
-      <w:r>
-        <w:rPr>
-          <w:sz w:val="22"/>
-        </w:rPr>
-        <w:t xml:space="preserve">e this functionality. </w:t>
+        <w:t xml:space="preserve">As outlined previously, presenting product and service catalogues to a customer on printed media, or through traditional means of advertising had the issue of not being easily updated, due to printing and other costs being a prohibiting factor, which limited flexibility in how a business could update their information to keep up with a changing business environment. </w:t>
+      </w:r>
+    </w:p>
+    <w:p>
+      <w:pPr>
+        <w:spacing w:after="0"/>
+      </w:pPr>
+      <w:r>
+        <w:rPr>
+          <w:sz w:val="22"/>
+        </w:rPr>
+        <w:t xml:space="preserve">Our turnkey system hopes to provide easy and simple means for users to update their sites. CSS (cascading style sheets) are to be used to drive this functionality. </w:t>
       </w:r>
     </w:p>
     <w:p>
@@ -3458,30 +3468,18 @@
         <w:rPr>
           <w:sz w:val="22"/>
         </w:rPr>
-        <w:t>In essence, the primary deliverable for this</w:t>
-      </w:r>
-      <w:r>
-        <w:rPr>
-          <w:sz w:val="22"/>
-        </w:rPr>
-        <w:t xml:space="preserve"> project will be a framework of tools for a small business, which will allow them to independently build and implement a website of their own, from a select series of features.</w:t>
-      </w:r>
-    </w:p>
-    <w:p>
-      <w:pPr>
-        <w:spacing w:after="0"/>
-      </w:pPr>
-      <w:r>
-        <w:rPr>
-          <w:sz w:val="22"/>
-        </w:rPr>
-        <w:t xml:space="preserve">The System will be designed with two types of small business in mind: services </w:t>
-      </w:r>
-      <w:r>
-        <w:rPr>
-          <w:sz w:val="22"/>
-        </w:rPr>
-        <w:t>and retail. As such, the following features will be developed/implemented for each business type:</w:t>
+        <w:t>In essence, the primary deliverable for this project will be a framework of tools for a small business, which will allow them to independently build and implement a website of their own, from a select series of features.</w:t>
+      </w:r>
+    </w:p>
+    <w:p>
+      <w:pPr>
+        <w:spacing w:after="0"/>
+      </w:pPr>
+      <w:r>
+        <w:rPr>
+          <w:sz w:val="22"/>
+        </w:rPr>
+        <w:t>The System will be designed with two types of small business in mind: services and retail. As such, the following features will be developed/implemented for each business type:</w:t>
       </w:r>
     </w:p>
     <w:p>
@@ -3543,13 +3541,7 @@
         <w:rPr>
           <w:sz w:val="22"/>
         </w:rPr>
-        <w:t>The user should be about to easily list and update their website without delving into the H</w:t>
-      </w:r>
-      <w:r>
-        <w:rPr>
-          <w:sz w:val="22"/>
-        </w:rPr>
-        <w:t>TML and CSS of the pages.</w:t>
+        <w:t>The user should be about to easily list and update their website without delving into the HTML and CSS of the pages.</w:t>
       </w:r>
     </w:p>
     <w:p>
@@ -3690,13 +3682,7 @@
         <w:rPr>
           <w:sz w:val="22"/>
         </w:rPr>
-        <w:t>There</w:t>
-      </w:r>
-      <w:r>
-        <w:rPr>
-          <w:sz w:val="22"/>
-        </w:rPr>
-        <w:t xml:space="preserve"> are also a number of features which are shared between both types of Turnkey system, such as payment handling and page customization and addition. All of the outlined features are considered to be a part of the final, primary deliverable.</w:t>
+        <w:t>There are also a number of features which are shared between both types of Turnkey system, such as payment handling and page customization and addition. All of the outlined features are considered to be a part of the final, primary deliverable.</w:t>
       </w:r>
     </w:p>
     <w:p>
@@ -3911,36 +3897,18 @@
         <w:rPr>
           <w:sz w:val="22"/>
         </w:rPr>
-        <w:t>The benefits of using an agile meth</w:t>
-      </w:r>
-      <w:r>
-        <w:rPr>
-          <w:sz w:val="22"/>
-        </w:rPr>
-        <w:t>odology is that they allow the overall project to be broken down into smaller, more manageable tasks – otherwise known as “sprints”.</w:t>
-      </w:r>
-    </w:p>
-    <w:p>
-      <w:pPr>
-        <w:spacing w:after="0"/>
-      </w:pPr>
-      <w:r>
-        <w:rPr>
-          <w:sz w:val="22"/>
-        </w:rPr>
-        <w:t>A sprint can last from anywhere between two weeks to six months, though for our project, we’ll be limiting them to two-thre</w:t>
-      </w:r>
-      <w:r>
-        <w:rPr>
-          <w:sz w:val="22"/>
-        </w:rPr>
-        <w:t>e weeks. Each sprint will be commenced with a meeting to define goals, and each sprint will be concluded with a meeting to verify that the goals of the sprint have been met. Over the duration of a sprint, there will also be short, ten to twenty minute disc</w:t>
-      </w:r>
-      <w:r>
-        <w:rPr>
-          <w:sz w:val="22"/>
-        </w:rPr>
-        <w:t xml:space="preserve">ussions to go over what each team member hopes to achieve that day. </w:t>
+        <w:t>The benefits of using an agile methodology is that they allow the overall project to be broken down into smaller, more manageable tasks – otherwise known as “sprints”.</w:t>
+      </w:r>
+    </w:p>
+    <w:p>
+      <w:pPr>
+        <w:spacing w:after="0"/>
+      </w:pPr>
+      <w:r>
+        <w:rPr>
+          <w:sz w:val="22"/>
+        </w:rPr>
+        <w:t xml:space="preserve">A sprint can last from anywhere between two weeks to six months, though for our project, we’ll be limiting them to two-three weeks. Each sprint will be commenced with a meeting to define goals, and each sprint will be concluded with a meeting to verify that the goals of the sprint have been met. Over the duration of a sprint, there will also be short, ten to twenty minute discussions to go over what each team member hopes to achieve that day. </w:t>
       </w:r>
     </w:p>
     <w:p>
@@ -4004,19 +3972,7 @@
         <w:rPr>
           <w:sz w:val="22"/>
         </w:rPr>
-        <w:t>Agile methodologies have been adopted on a fairly wide scale in the software development industry thanks to how well they can track progress on a p</w:t>
-      </w:r>
-      <w:r>
-        <w:rPr>
-          <w:sz w:val="22"/>
-        </w:rPr>
-        <w:t>roject. One of the more useful aspects of agile methodologies is the usage of Burndown charts. These charts are useful because they map the teams ‘velocity’ of their progress by charting the amount of work they’ve done, which can then be used to estimate c</w:t>
-      </w:r>
-      <w:r>
-        <w:rPr>
-          <w:sz w:val="22"/>
-        </w:rPr>
-        <w:t xml:space="preserve">ompletion times for sprints, and the overall project. </w:t>
+        <w:t xml:space="preserve">Agile methodologies have been adopted on a fairly wide scale in the software development industry thanks to how well they can track progress on a project. One of the more useful aspects of agile methodologies is the usage of Burndown charts. These charts are useful because they map the teams ‘velocity’ of their progress by charting the amount of work they’ve done, which can then be used to estimate completion times for sprints, and the overall project. </w:t>
       </w:r>
     </w:p>
     <w:p>
@@ -4053,13 +4009,7 @@
         <w:rPr>
           <w:sz w:val="22"/>
         </w:rPr>
-        <w:t>The main concept in agile development is sprints, which breaks the larger parts of a project down into smaller, more manageable and surmountable. Since our project has a</w:t>
-      </w:r>
-      <w:r>
-        <w:rPr>
-          <w:sz w:val="22"/>
-        </w:rPr>
-        <w:t xml:space="preserve"> strong emphasis on usability, it’s important that we’re able to showcase working vertical slices of the finished project to our client, where there’s basic functionality at all levels. </w:t>
+        <w:t xml:space="preserve">The main concept in agile development is sprints, which breaks the larger parts of a project down into smaller, more manageable and surmountable. Since our project has a strong emphasis on usability, it’s important that we’re able to showcase working vertical slices of the finished project to our client, where there’s basic functionality at all levels. </w:t>
       </w:r>
     </w:p>
     <w:p>
@@ -4099,13 +4049,7 @@
         <w:rPr>
           <w:sz w:val="22"/>
         </w:rPr>
-        <w:t>Due to the nature of this project being m</w:t>
-      </w:r>
-      <w:r>
-        <w:rPr>
-          <w:sz w:val="22"/>
-        </w:rPr>
-        <w:t xml:space="preserve">ostly research and integration/implementation, there are very few – if any, costs to undertake. The only costs that are forseeable at this point in time would be software licenses or web hosting. </w:t>
+        <w:t xml:space="preserve">Due to the nature of this project being mostly research and integration/implementation, there are very few – if any, costs to undertake. The only costs that are forseeable at this point in time would be software licenses or web hosting. </w:t>
       </w:r>
     </w:p>
     <w:p>
@@ -4383,15 +4327,7 @@
           <w:bCs/>
           <w:sz w:val="22"/>
         </w:rPr>
-        <w:t xml:space="preserve">Project </w:t>
-      </w:r>
-      <w:r>
-        <w:rPr>
-          <w:b/>
-          <w:bCs/>
-          <w:sz w:val="22"/>
-        </w:rPr>
-        <w:t>Client:</w:t>
+        <w:t>Project Client:</w:t>
       </w:r>
     </w:p>
     <w:p>
@@ -5911,109 +5847,89 @@
       <w:pPr>
         <w:spacing w:after="0"/>
         <w:rPr>
-          <w:b/>
-          <w:sz w:val="22"/>
-        </w:rPr>
-      </w:pPr>
-    </w:p>
-    <w:p>
-      <w:pPr>
-        <w:spacing w:after="0"/>
-        <w:rPr>
-          <w:b/>
-          <w:sz w:val="22"/>
-        </w:rPr>
-      </w:pPr>
-    </w:p>
-    <w:p>
-      <w:pPr>
-        <w:spacing w:after="0"/>
-        <w:rPr>
-          <w:b/>
-          <w:sz w:val="22"/>
-        </w:rPr>
-      </w:pPr>
-    </w:p>
-    <w:p>
-      <w:pPr>
-        <w:spacing w:after="0"/>
-        <w:rPr>
-          <w:b/>
-          <w:sz w:val="22"/>
-        </w:rPr>
-      </w:pPr>
-    </w:p>
-    <w:p>
-      <w:pPr>
-        <w:spacing w:after="0"/>
-        <w:rPr>
-          <w:b/>
-          <w:sz w:val="22"/>
-        </w:rPr>
-      </w:pPr>
-    </w:p>
-    <w:p>
-      <w:pPr>
-        <w:spacing w:after="0"/>
-        <w:rPr>
-          <w:b/>
-          <w:sz w:val="22"/>
-        </w:rPr>
-      </w:pPr>
-    </w:p>
-    <w:p>
-      <w:pPr>
-        <w:spacing w:after="0"/>
-        <w:rPr>
-          <w:b/>
-          <w:sz w:val="22"/>
-        </w:rPr>
-      </w:pPr>
-    </w:p>
-    <w:p>
-      <w:pPr>
-        <w:spacing w:after="0"/>
-        <w:rPr>
-          <w:b/>
-          <w:sz w:val="22"/>
-        </w:rPr>
-      </w:pPr>
-    </w:p>
-    <w:p>
-      <w:pPr>
-        <w:spacing w:after="0"/>
-        <w:rPr>
-          <w:b/>
-          <w:sz w:val="22"/>
-        </w:rPr>
-      </w:pPr>
-    </w:p>
-    <w:p>
-      <w:pPr>
-        <w:spacing w:after="0"/>
-        <w:rPr>
-          <w:b/>
-          <w:sz w:val="22"/>
-        </w:rPr>
-      </w:pPr>
-    </w:p>
-    <w:p>
-      <w:pPr>
-        <w:spacing w:after="0"/>
-        <w:rPr>
-          <w:b/>
-          <w:sz w:val="22"/>
-        </w:rPr>
-      </w:pPr>
-    </w:p>
-    <w:p>
-      <w:pPr>
-        <w:spacing w:after="0"/>
-        <w:rPr>
-          <w:b/>
-          <w:sz w:val="22"/>
-        </w:rPr>
-      </w:pPr>
+          <w:sz w:val="22"/>
+        </w:rPr>
+      </w:pPr>
+      <w:r>
+        <w:rPr>
+          <w:sz w:val="22"/>
+        </w:rPr>
+        <w:t>Retail Web Turnkey is non-budget project given by the client which will be created for the purpose of giving a small business the ability to manage a basic website that can be operated by non-technical knowledge personnel.</w:t>
+      </w:r>
+    </w:p>
+    <w:p>
+      <w:pPr>
+        <w:spacing w:after="0"/>
+        <w:rPr>
+          <w:sz w:val="22"/>
+        </w:rPr>
+      </w:pPr>
+    </w:p>
+    <w:p>
+      <w:pPr>
+        <w:spacing w:after="0"/>
+        <w:rPr>
+          <w:sz w:val="22"/>
+        </w:rPr>
+      </w:pPr>
+      <w:r>
+        <w:rPr>
+          <w:sz w:val="22"/>
+        </w:rPr>
+        <w:t xml:space="preserve">Through the project we are provided by the client to use any open source website creation tools </w:t>
+      </w:r>
+      <w:r>
+        <w:rPr>
+          <w:sz w:val="22"/>
+        </w:rPr>
+        <w:t>to build the website.</w:t>
+      </w:r>
+    </w:p>
+    <w:p>
+      <w:pPr>
+        <w:spacing w:after="0"/>
+        <w:rPr>
+          <w:sz w:val="22"/>
+        </w:rPr>
+      </w:pPr>
+    </w:p>
+    <w:p>
+      <w:pPr>
+        <w:spacing w:after="0"/>
+        <w:rPr>
+          <w:sz w:val="22"/>
+        </w:rPr>
+      </w:pPr>
+      <w:r>
+        <w:rPr>
+          <w:sz w:val="22"/>
+        </w:rPr>
+        <w:t xml:space="preserve">(Project Gantt </w:t>
+      </w:r>
+      <w:r>
+        <w:rPr>
+          <w:sz w:val="22"/>
+        </w:rPr>
+        <w:t>chart</w:t>
+      </w:r>
+      <w:r>
+        <w:rPr>
+          <w:sz w:val="22"/>
+        </w:rPr>
+        <w:t xml:space="preserve"> is attached under Appendices section on page</w:t>
+      </w:r>
+      <w:r>
+        <w:rPr>
+          <w:sz w:val="22"/>
+        </w:rPr>
+        <w:t xml:space="preserve"> 18</w:t>
+      </w:r>
+      <w:r>
+        <w:rPr>
+          <w:sz w:val="22"/>
+        </w:rPr>
+        <w:t>)</w:t>
+      </w:r>
     </w:p>
     <w:p>
       <w:pPr>
@@ -6407,13 +6323,7 @@
               <w:rPr>
                 <w:sz w:val="22"/>
               </w:rPr>
-              <w:t xml:space="preserve">Mark Gary </w:t>
-            </w:r>
-            <w:r>
-              <w:rPr>
-                <w:sz w:val="22"/>
-              </w:rPr>
-              <w:t>Omadto</w:t>
+              <w:t>Mark Gary Omadto</w:t>
             </w:r>
           </w:p>
         </w:tc>
@@ -6531,26 +6441,6 @@
       <w:pPr>
         <w:spacing w:after="0"/>
         <w:jc w:val="center"/>
-        <w:rPr>
-          <w:b/>
-          <w:sz w:val="28"/>
-        </w:rPr>
-      </w:pPr>
-    </w:p>
-    <w:p>
-      <w:pPr>
-        <w:spacing w:after="0"/>
-        <w:jc w:val="center"/>
-        <w:rPr>
-          <w:b/>
-          <w:sz w:val="28"/>
-        </w:rPr>
-      </w:pPr>
-    </w:p>
-    <w:p>
-      <w:pPr>
-        <w:spacing w:after="0"/>
-        <w:jc w:val="center"/>
       </w:pPr>
       <w:r>
         <w:rPr>
@@ -6741,21 +6631,64 @@
       <w:pPr>
         <w:spacing w:after="0"/>
         <w:jc w:val="center"/>
-      </w:pPr>
-      <w:r>
         <w:rPr>
           <w:b/>
           <w:sz w:val="28"/>
         </w:rPr>
-        <w:lastRenderedPageBreak/>
-        <w:t>R</w:t>
-      </w:r>
-      <w:r>
+      </w:pPr>
+    </w:p>
+    <w:p>
+      <w:pPr>
+        <w:spacing w:after="0"/>
+        <w:jc w:val="center"/>
         <w:rPr>
           <w:b/>
           <w:sz w:val="28"/>
         </w:rPr>
-        <w:t>esumes (CVs)</w:t>
+      </w:pPr>
+    </w:p>
+    <w:p>
+      <w:pPr>
+        <w:spacing w:after="0"/>
+        <w:jc w:val="center"/>
+        <w:rPr>
+          <w:b/>
+          <w:sz w:val="28"/>
+        </w:rPr>
+      </w:pPr>
+    </w:p>
+    <w:p>
+      <w:pPr>
+        <w:spacing w:after="0"/>
+        <w:jc w:val="center"/>
+        <w:rPr>
+          <w:b/>
+          <w:sz w:val="28"/>
+        </w:rPr>
+      </w:pPr>
+    </w:p>
+    <w:p>
+      <w:pPr>
+        <w:spacing w:after="0"/>
+        <w:jc w:val="center"/>
+        <w:rPr>
+          <w:b/>
+          <w:sz w:val="28"/>
+        </w:rPr>
+      </w:pPr>
+    </w:p>
+    <w:p>
+      <w:pPr>
+        <w:spacing w:after="0"/>
+        <w:jc w:val="center"/>
+      </w:pPr>
+      <w:r>
+        <w:rPr>
+          <w:b/>
+          <w:sz w:val="28"/>
+        </w:rPr>
+        <w:lastRenderedPageBreak/>
+        <w:t>Resumes (CVs)</w:t>
       </w:r>
     </w:p>
     <w:p>
@@ -6860,13 +6793,7 @@
         <w:rPr>
           <w:sz w:val="22"/>
         </w:rPr>
-        <w:t xml:space="preserve">During my time at WelTec, I’ve learned a great deal about web technologies and programming, along with other IT skills, which I hope to implement and apply in this project. I hope that over </w:t>
-      </w:r>
-      <w:r>
-        <w:rPr>
-          <w:sz w:val="22"/>
-        </w:rPr>
-        <w:t xml:space="preserve">the duration of this semester and project, I can work towards something which I can talk about during my future job hunting endeavourers. </w:t>
+        <w:t xml:space="preserve">During my time at WelTec, I’ve learned a great deal about web technologies and programming, along with other IT skills, which I hope to implement and apply in this project. I hope that over the duration of this semester and project, I can work towards something which I can talk about during my future job hunting endeavourers. </w:t>
       </w:r>
     </w:p>
     <w:p>
@@ -6906,13 +6833,7 @@
         <w:rPr>
           <w:sz w:val="22"/>
         </w:rPr>
-        <w:t xml:space="preserve">My interests include reading and music, while my hobbies include playing the guitar, cooking and writing, </w:t>
-      </w:r>
-      <w:r>
-        <w:rPr>
-          <w:sz w:val="22"/>
-        </w:rPr>
-        <w:t>to a small extent. During my free time I also enjoy attending concerts.</w:t>
+        <w:t>My interests include reading and music, while my hobbies include playing the guitar, cooking and writing, to a small extent. During my free time I also enjoy attending concerts.</w:t>
       </w:r>
     </w:p>
     <w:p>
@@ -7056,13 +6977,7 @@
         <w:rPr>
           <w:sz w:val="22"/>
         </w:rPr>
-        <w:t>Strong written and spoken</w:t>
-      </w:r>
-      <w:r>
-        <w:rPr>
-          <w:sz w:val="22"/>
-        </w:rPr>
-        <w:t xml:space="preserve"> communication skills</w:t>
+        <w:t>Strong written and spoken communication skills</w:t>
       </w:r>
     </w:p>
     <w:p>
@@ -7455,54 +7370,41 @@
           <w:b/>
           <w:sz w:val="22"/>
         </w:rPr>
-        <w:t xml:space="preserve">Personal </w:t>
-      </w:r>
-      <w:r>
+        <w:t>Personal Statement</w:t>
+      </w:r>
+    </w:p>
+    <w:p>
+      <w:pPr>
+        <w:spacing w:after="0"/>
+      </w:pPr>
+      <w:r>
+        <w:rPr>
+          <w:sz w:val="22"/>
+        </w:rPr>
+        <w:t xml:space="preserve">I have the skills and knowledge that are applicable for this project. I’m looking forward to learning and gaining new skills which are required in an organizational environment by working on a team and with a client with different ideas yet similar goal throughout this project. </w:t>
+      </w:r>
+    </w:p>
+    <w:p>
+      <w:pPr>
+        <w:spacing w:after="0"/>
+        <w:rPr>
+          <w:sz w:val="22"/>
+        </w:rPr>
+      </w:pPr>
+    </w:p>
+    <w:p>
+      <w:pPr>
+        <w:spacing w:after="0"/>
         <w:rPr>
           <w:b/>
           <w:sz w:val="22"/>
         </w:rPr>
-        <w:t>Statement</w:t>
-      </w:r>
-    </w:p>
-    <w:p>
-      <w:pPr>
-        <w:spacing w:after="0"/>
-      </w:pPr>
-      <w:r>
-        <w:rPr>
-          <w:sz w:val="22"/>
-        </w:rPr>
-        <w:t>I have the skills and knowledge that are applicable for this project. I’m looking forward to learning and gaining new skills which are required in an organizational environment by working on a team and with a client with different ideas yet simil</w:t>
-      </w:r>
-      <w:r>
-        <w:rPr>
-          <w:sz w:val="22"/>
-        </w:rPr>
-        <w:t xml:space="preserve">ar goal throughout this project. </w:t>
-      </w:r>
-    </w:p>
-    <w:p>
-      <w:pPr>
-        <w:spacing w:after="0"/>
-        <w:rPr>
-          <w:sz w:val="22"/>
-        </w:rPr>
-      </w:pPr>
-    </w:p>
-    <w:p>
-      <w:pPr>
-        <w:spacing w:after="0"/>
+      </w:pPr>
+      <w:r>
         <w:rPr>
           <w:b/>
           <w:sz w:val="22"/>
         </w:rPr>
-      </w:pPr>
-      <w:r>
-        <w:rPr>
-          <w:b/>
-          <w:sz w:val="22"/>
-        </w:rPr>
         <w:t xml:space="preserve">Interest </w:t>
       </w:r>
     </w:p>
@@ -7517,13 +7419,7 @@
         <w:rPr>
           <w:sz w:val="22"/>
         </w:rPr>
-        <w:t>I enjoy watching movies, fishing, playing sports such as basketball, badminton and chess where I became a champion back when I was studying on Tawa College. I also enjoy playing the guitar, learning new instrume</w:t>
-      </w:r>
-      <w:r>
-        <w:rPr>
-          <w:sz w:val="22"/>
-        </w:rPr>
-        <w:t xml:space="preserve">nts, such as drum and bass guitar. </w:t>
+        <w:t xml:space="preserve">I enjoy watching movies, fishing, playing sports such as basketball, badminton and chess where I became a champion back when I was studying on Tawa College. I also enjoy playing the guitar, learning new instruments, such as drum and bass guitar. </w:t>
       </w:r>
     </w:p>
     <w:p>
@@ -7705,13 +7601,7 @@
         <w:rPr>
           <w:sz w:val="22"/>
         </w:rPr>
-        <w:t xml:space="preserve">Able to organize </w:t>
-      </w:r>
-      <w:r>
-        <w:rPr>
-          <w:sz w:val="22"/>
-        </w:rPr>
-        <w:t>documentation</w:t>
+        <w:t>Able to organize documentation</w:t>
       </w:r>
     </w:p>
     <w:p>
@@ -7917,13 +7807,7 @@
         <w:rPr>
           <w:sz w:val="22"/>
         </w:rPr>
-        <w:t>Weltec (Wellington Institute of T</w:t>
-      </w:r>
-      <w:r>
-        <w:rPr>
-          <w:sz w:val="22"/>
-        </w:rPr>
-        <w:t>echnology)</w:t>
+        <w:t>Weltec (Wellington Institute of Technology)</w:t>
       </w:r>
     </w:p>
     <w:p>
@@ -8021,13 +7905,7 @@
         <w:rPr>
           <w:sz w:val="22"/>
         </w:rPr>
-        <w:t>NCEA level 2 (Art Design,</w:t>
-      </w:r>
-      <w:r>
-        <w:rPr>
-          <w:sz w:val="22"/>
-        </w:rPr>
-        <w:t xml:space="preserve"> English, ESOL, ICT, Math)</w:t>
+        <w:t>NCEA level 2 (Art Design, English, ESOL, ICT, Math)</w:t>
       </w:r>
     </w:p>
     <w:p>
@@ -9694,17 +9572,7 @@
           <w:sz w:val="22"/>
           <w:szCs w:val="22"/>
         </w:rPr>
-        <w:t xml:space="preserve">All parties agree that this project is conducted on a best efforts basis, and the Project Team or WelTec do not accept liability </w:t>
-      </w:r>
-      <w:r>
-        <w:rPr>
-          <w:rFonts w:ascii="Arial" w:hAnsi="Arial" w:cs="Arial"/>
-          <w:i/>
-          <w:iCs/>
-          <w:sz w:val="22"/>
-          <w:szCs w:val="22"/>
-        </w:rPr>
-        <w:t>for the performance of this agreement.  The project client agrees that they have read and understood the ‘Client Briefing’ document with regard to responsibilities and obligations.</w:t>
+        <w:t>All parties agree that this project is conducted on a best efforts basis, and the Project Team or WelTec do not accept liability for the performance of this agreement.  The project client agrees that they have read and understood the ‘Client Briefing’ document with regard to responsibilities and obligations.</w:t>
       </w:r>
     </w:p>
     <w:p>
@@ -9771,19 +9639,7 @@
           <w:szCs w:val="22"/>
           <w:lang w:val="en-GB"/>
         </w:rPr>
-        <w:t>will hold in confidence all `</w:t>
-      </w:r>
-      <w:r>
-        <w:rPr>
-          <w:rFonts w:ascii="Arial" w:hAnsi="Arial" w:cs="Arial"/>
-          <w:i/>
-          <w:iCs/>
-          <w:spacing w:val="-3"/>
-          <w:sz w:val="22"/>
-          <w:szCs w:val="22"/>
-          <w:lang w:val="en-GB"/>
-        </w:rPr>
-        <w:t>confidential information' and,</w:t>
+        <w:t>will hold in confidence all `confidential information' and,</w:t>
       </w:r>
     </w:p>
     <w:p>
@@ -9857,19 +9713,7 @@
           <w:szCs w:val="22"/>
           <w:lang w:val="en-GB"/>
         </w:rPr>
-        <w:t>agree that disclosures to other project participants will occur only with the written permission of the other party, and</w:t>
-      </w:r>
-      <w:r>
-        <w:rPr>
-          <w:rFonts w:ascii="Arial" w:hAnsi="Arial" w:cs="Arial"/>
-          <w:i/>
-          <w:iCs/>
-          <w:spacing w:val="-3"/>
-          <w:sz w:val="22"/>
-          <w:szCs w:val="22"/>
-          <w:lang w:val="en-GB"/>
-        </w:rPr>
-        <w:t>,</w:t>
+        <w:t>agree that disclosures to other project participants will occur only with the written permission of the other party, and,</w:t>
       </w:r>
     </w:p>
     <w:p>
@@ -9943,19 +9787,7 @@
           <w:szCs w:val="22"/>
           <w:lang w:val="en-GB"/>
         </w:rPr>
-        <w:t>will upon request of the other party return all Confidential Info</w:t>
-      </w:r>
-      <w:r>
-        <w:rPr>
-          <w:rFonts w:ascii="Arial" w:hAnsi="Arial" w:cs="Arial"/>
-          <w:i/>
-          <w:iCs/>
-          <w:spacing w:val="-3"/>
-          <w:sz w:val="22"/>
-          <w:szCs w:val="22"/>
-          <w:lang w:val="en-GB"/>
-        </w:rPr>
-        <w:t>rmation (together with all copies) in its possession or control or in the possession or control of any of its officers, employees, agents or advisors, and</w:t>
+        <w:t>will upon request of the other party return all Confidential Information (together with all copies) in its possession or control or in the possession or control of any of its officers, employees, agents or advisors, and</w:t>
       </w:r>
     </w:p>
     <w:p>
@@ -10068,27 +9900,7 @@
           <w:szCs w:val="22"/>
           <w:lang w:val="en-AU"/>
         </w:rPr>
-        <w:t>The client agrees that, in cases where the project concept, process, specification or any other proposal was devised by WelTec’s staff or students, and the implementation or extension of the results of the project are expected/speculated to generate commer</w:t>
-      </w:r>
-      <w:r>
-        <w:rPr>
-          <w:rFonts w:ascii="Arial" w:hAnsi="Arial" w:cs="Arial"/>
-          <w:i/>
-          <w:sz w:val="22"/>
-          <w:szCs w:val="22"/>
-          <w:lang w:val="en-AU"/>
-        </w:rPr>
-        <w:t xml:space="preserve">cial returns (IP, trademarks, licenses, etc), an agreement covering benefit sharing is required, in all other situations the Client owns the Intellectual Property of the work undertaken. This agreement will be made between WelTec and the industry partner. </w:t>
-      </w:r>
-      <w:r>
-        <w:rPr>
-          <w:rFonts w:ascii="Arial" w:hAnsi="Arial" w:cs="Arial"/>
-          <w:i/>
-          <w:sz w:val="22"/>
-          <w:szCs w:val="22"/>
-          <w:lang w:val="en-AU"/>
-        </w:rPr>
-        <w:t xml:space="preserve">The Student and supervisor of the project will bring this to the notice of the R and E office. </w:t>
+        <w:t xml:space="preserve">The client agrees that, in cases where the project concept, process, specification or any other proposal was devised by WelTec’s staff or students, and the implementation or extension of the results of the project are expected/speculated to generate commercial returns (IP, trademarks, licenses, etc), an agreement covering benefit sharing is required, in all other situations the Client owns the Intellectual Property of the work undertaken. This agreement will be made between WelTec and the industry partner. The Student and supervisor of the project will bring this to the notice of the R and E office. </w:t>
       </w:r>
     </w:p>
     <w:p>
@@ -10137,42 +9949,36 @@
           <w:i/>
           <w:sz w:val="22"/>
         </w:rPr>
-        <w:t>Proj</w:t>
-      </w:r>
+        <w:t>Project Client Signature</w:t>
+      </w:r>
+    </w:p>
+    <w:p>
+      <w:pPr>
+        <w:spacing w:after="0"/>
+        <w:rPr>
+          <w:sz w:val="22"/>
+        </w:rPr>
+      </w:pPr>
+      <w:r>
+        <w:rPr>
+          <w:sz w:val="22"/>
+        </w:rPr>
+        <w:t xml:space="preserve">          Robert Sutcliffe</w:t>
+      </w:r>
+    </w:p>
+    <w:p>
+      <w:pPr>
+        <w:spacing w:after="0"/>
+        <w:rPr>
+          <w:sz w:val="20"/>
+        </w:rPr>
+      </w:pPr>
       <w:r>
         <w:rPr>
           <w:b/>
-          <w:i/>
-          <w:sz w:val="22"/>
-        </w:rPr>
-        <w:t>ect Client Signature</w:t>
-      </w:r>
-    </w:p>
-    <w:p>
-      <w:pPr>
-        <w:spacing w:after="0"/>
-        <w:rPr>
-          <w:sz w:val="22"/>
-        </w:rPr>
-      </w:pPr>
-      <w:r>
-        <w:rPr>
-          <w:sz w:val="22"/>
-        </w:rPr>
-        <w:t xml:space="preserve">          Robert Sutcliffe</w:t>
-      </w:r>
-    </w:p>
-    <w:p>
-      <w:pPr>
-        <w:spacing w:after="0"/>
-        <w:rPr>
-          <w:sz w:val="20"/>
-        </w:rPr>
-      </w:pPr>
-      <w:r>
-        <w:rPr>
-          <w:b/>
+          <w:noProof/>
           <w:sz w:val="28"/>
+          <w:lang w:eastAsia="en-NZ"/>
         </w:rPr>
         <mc:AlternateContent>
           <mc:Choice Requires="wps">
@@ -10248,7 +10054,9 @@
       <w:r>
         <w:rPr>
           <w:b/>
+          <w:noProof/>
           <w:sz w:val="28"/>
+          <w:lang w:eastAsia="en-NZ"/>
         </w:rPr>
         <mc:AlternateContent>
           <mc:Choice Requires="wps">
@@ -10324,7 +10132,9 @@
       <w:r>
         <w:rPr>
           <w:b/>
+          <w:noProof/>
           <w:sz w:val="28"/>
+          <w:lang w:eastAsia="en-NZ"/>
         </w:rPr>
         <mc:AlternateContent>
           <mc:Choice Requires="wps">
@@ -10530,7 +10340,9 @@
       <w:r>
         <w:rPr>
           <w:b/>
+          <w:noProof/>
           <w:sz w:val="28"/>
+          <w:lang w:eastAsia="en-NZ"/>
         </w:rPr>
         <mc:AlternateContent>
           <mc:Choice Requires="wps">
@@ -10606,7 +10418,9 @@
       <w:r>
         <w:rPr>
           <w:b/>
+          <w:noProof/>
           <w:sz w:val="28"/>
+          <w:lang w:eastAsia="en-NZ"/>
         </w:rPr>
         <mc:AlternateContent>
           <mc:Choice Requires="wps">
@@ -10682,7 +10496,9 @@
       <w:r>
         <w:rPr>
           <w:b/>
+          <w:noProof/>
           <w:sz w:val="28"/>
+          <w:lang w:eastAsia="en-NZ"/>
         </w:rPr>
         <mc:AlternateContent>
           <mc:Choice Requires="wps">
@@ -11064,7 +10880,9 @@
       <w:r>
         <w:rPr>
           <w:b/>
+          <w:noProof/>
           <w:sz w:val="28"/>
+          <w:lang w:eastAsia="en-NZ"/>
         </w:rPr>
         <mc:AlternateContent>
           <mc:Choice Requires="wps">
@@ -11140,7 +10958,9 @@
       <w:r>
         <w:rPr>
           <w:b/>
+          <w:noProof/>
           <w:sz w:val="28"/>
+          <w:lang w:eastAsia="en-NZ"/>
         </w:rPr>
         <mc:AlternateContent>
           <mc:Choice Requires="wps">
@@ -11216,7 +11036,9 @@
       <w:r>
         <w:rPr>
           <w:b/>
+          <w:noProof/>
           <w:sz w:val="28"/>
+          <w:lang w:eastAsia="en-NZ"/>
         </w:rPr>
         <mc:AlternateContent>
           <mc:Choice Requires="wps">
@@ -11576,8 +11398,11 @@
           <w:sz w:val="20"/>
         </w:rPr>
       </w:pPr>
-      <w:bookmarkStart w:id="0" w:name="_GoBack"/>
-      <w:r>
+      <w:r>
+        <w:rPr>
+          <w:noProof/>
+          <w:lang w:eastAsia="en-NZ"/>
+        </w:rPr>
         <mc:AlternateContent>
           <mc:Choice Requires="wps">
             <w:drawing>
@@ -11650,6 +11475,10 @@
         </mc:AlternateContent>
       </w:r>
       <w:r>
+        <w:rPr>
+          <w:noProof/>
+          <w:lang w:eastAsia="en-NZ"/>
+        </w:rPr>
         <mc:AlternateContent>
           <mc:Choice Requires="wps">
             <w:drawing>
@@ -11722,6 +11551,10 @@
         </mc:AlternateContent>
       </w:r>
       <w:r>
+        <w:rPr>
+          <w:noProof/>
+          <w:lang w:eastAsia="en-NZ"/>
+        </w:rPr>
         <mc:AlternateContent>
           <mc:Choice Requires="wps">
             <w:drawing>
@@ -11793,7 +11626,6 @@
           </mc:Fallback>
         </mc:AlternateContent>
       </w:r>
-      <w:bookmarkEnd w:id="0"/>
       <w:r>
         <w:rPr>
           <w:sz w:val="20"/>
@@ -12007,13 +11839,7 @@
         <w:rPr>
           <w:sz w:val="18"/>
         </w:rPr>
-        <w:t xml:space="preserve">     </w:t>
-      </w:r>
-      <w:r>
-        <w:rPr>
-          <w:sz w:val="18"/>
-        </w:rPr>
-        <w:t>Name</w:t>
+        <w:t xml:space="preserve">     Name</w:t>
       </w:r>
       <w:r>
         <w:rPr>
@@ -12124,14 +11950,12 @@
           <w:sz w:val="22"/>
         </w:rPr>
       </w:pPr>
-    </w:p>
-    <w:p>
-      <w:pPr>
-        <w:spacing w:after="0"/>
-        <w:rPr>
-          <w:sz w:val="22"/>
-        </w:rPr>
-      </w:pPr>
+      <w:r>
+        <w:rPr>
+          <w:sz w:val="22"/>
+        </w:rPr>
+        <w:t>Appendix 1 : Gantt Chart</w:t>
+      </w:r>
     </w:p>
     <w:p>
       <w:pPr>
@@ -12185,7 +12009,6 @@
         <w:docPartUnique/>
       </w:docPartObj>
     </w:sdtPr>
-    <w:sdtEndPr/>
     <w:sdtContent>
       <w:p>
         <w:pPr>
@@ -21576,7 +21399,7 @@
 </file>
 
 <file path=customXml/itemProps1.xml><?xml version="1.0" encoding="utf-8"?>
-<ds:datastoreItem xmlns:ds="http://schemas.openxmlformats.org/officeDocument/2006/customXml" ds:itemID="{83EEB8D5-D2A4-4F7D-A84A-D304B7AE1F26}">
+<ds:datastoreItem xmlns:ds="http://schemas.openxmlformats.org/officeDocument/2006/customXml" ds:itemID="{DDC37AD7-AC35-4919-A880-3281D28D6953}">
   <ds:schemaRefs>
     <ds:schemaRef ds:uri="http://schemas.openxmlformats.org/officeDocument/2006/bibliography"/>
   </ds:schemaRefs>

</xml_diff>